<commit_message>
Updated small tomcat file change made.
</commit_message>
<xml_diff>
--- a/Betancourt_Harmony_Server_Software/Betancourt_Harmony_1408_Suppliment_Service.docx
+++ b/Betancourt_Harmony_Server_Software/Betancourt_Harmony_1408_Suppliment_Service.docx
@@ -177,10 +177,7 @@
     </w:p>
     <w:p>
       <w:r>
-        <w:t xml:space="preserve"> This package is a dependency package, wh</w:t>
-      </w:r>
-      <w:r>
-        <w:t xml:space="preserve">ich depends on </w:t>
+        <w:t xml:space="preserve"> This package is a dependency package, which depends on </w:t>
       </w:r>
       <w:proofErr w:type="spellStart"/>
       <w:r>
@@ -351,7 +348,6 @@
           <w:sz w:val="18"/>
           <w:szCs w:val="18"/>
         </w:rPr>
-        <w:lastRenderedPageBreak/>
         <w:t>unity</w:t>
       </w:r>
       <w:proofErr w:type="gramEnd"/>
@@ -936,7 +932,6 @@
           <w:sz w:val="18"/>
           <w:szCs w:val="18"/>
         </w:rPr>
-        <w:lastRenderedPageBreak/>
         <w:t xml:space="preserve">  </w:t>
       </w:r>
       <w:proofErr w:type="gramStart"/>
@@ -1605,7 +1600,6 @@
           <w:sz w:val="18"/>
           <w:szCs w:val="18"/>
         </w:rPr>
-        <w:lastRenderedPageBreak/>
         <w:t xml:space="preserve">  </w:t>
       </w:r>
       <w:proofErr w:type="gramStart"/>
@@ -2246,7 +2240,6 @@
           <w:sz w:val="18"/>
           <w:szCs w:val="18"/>
         </w:rPr>
-        <w:lastRenderedPageBreak/>
         <w:t xml:space="preserve">  </w:t>
       </w:r>
       <w:proofErr w:type="gramStart"/>
@@ -3507,7 +3500,6 @@
           <w:sz w:val="18"/>
           <w:szCs w:val="18"/>
         </w:rPr>
-        <w:lastRenderedPageBreak/>
         <w:t xml:space="preserve">  </w:t>
       </w:r>
       <w:proofErr w:type="gramStart"/>
@@ -4810,7 +4802,6 @@
           <w:sz w:val="18"/>
           <w:szCs w:val="18"/>
         </w:rPr>
-        <w:lastRenderedPageBreak/>
         <w:t xml:space="preserve">  </w:t>
       </w:r>
       <w:proofErr w:type="gramStart"/>
@@ -5741,7 +5732,6 @@
           <w:sz w:val="18"/>
           <w:szCs w:val="18"/>
         </w:rPr>
-        <w:lastRenderedPageBreak/>
         <w:t xml:space="preserve">  </w:t>
       </w:r>
       <w:proofErr w:type="gramStart"/>
@@ -6796,7 +6786,6 @@
           <w:sz w:val="18"/>
           <w:szCs w:val="18"/>
         </w:rPr>
-        <w:lastRenderedPageBreak/>
         <w:t xml:space="preserve">  </w:t>
       </w:r>
       <w:proofErr w:type="gramStart"/>
@@ -7975,7 +7964,6 @@
           <w:sz w:val="18"/>
           <w:szCs w:val="18"/>
         </w:rPr>
-        <w:lastRenderedPageBreak/>
         <w:t xml:space="preserve">  </w:t>
       </w:r>
       <w:proofErr w:type="gramStart"/>
@@ -9154,7 +9142,6 @@
           <w:sz w:val="18"/>
           <w:szCs w:val="18"/>
         </w:rPr>
-        <w:lastRenderedPageBreak/>
         <w:t xml:space="preserve">  </w:t>
       </w:r>
       <w:proofErr w:type="gramStart"/>
@@ -10395,7 +10382,6 @@
           <w:sz w:val="18"/>
           <w:szCs w:val="18"/>
         </w:rPr>
-        <w:lastRenderedPageBreak/>
         <w:t xml:space="preserve">  </w:t>
       </w:r>
       <w:proofErr w:type="gramStart"/>
@@ -11751,7 +11737,6 @@
           <w:sz w:val="18"/>
           <w:szCs w:val="18"/>
         </w:rPr>
-        <w:lastRenderedPageBreak/>
         <w:t xml:space="preserve">  </w:t>
       </w:r>
       <w:proofErr w:type="gramStart"/>
@@ -13115,7 +13100,6 @@
           <w:sz w:val="18"/>
           <w:szCs w:val="18"/>
         </w:rPr>
-        <w:lastRenderedPageBreak/>
         <w:t xml:space="preserve">  </w:t>
       </w:r>
       <w:proofErr w:type="gramStart"/>
@@ -14232,7 +14216,6 @@
           <w:sz w:val="18"/>
           <w:szCs w:val="18"/>
         </w:rPr>
-        <w:lastRenderedPageBreak/>
         <w:t xml:space="preserve">  </w:t>
       </w:r>
       <w:proofErr w:type="gramStart"/>
@@ -15194,7 +15177,6 @@
           <w:sz w:val="18"/>
           <w:szCs w:val="18"/>
         </w:rPr>
-        <w:lastRenderedPageBreak/>
         <w:t xml:space="preserve">  </w:t>
       </w:r>
       <w:proofErr w:type="gramStart"/>
@@ -16466,7 +16448,6 @@
           <w:sz w:val="18"/>
           <w:szCs w:val="18"/>
         </w:rPr>
-        <w:lastRenderedPageBreak/>
         <w:t xml:space="preserve">  </w:t>
       </w:r>
       <w:proofErr w:type="gramStart"/>
@@ -17180,7 +17161,6 @@
           <w:sz w:val="18"/>
           <w:szCs w:val="18"/>
         </w:rPr>
-        <w:lastRenderedPageBreak/>
         <w:t xml:space="preserve">  </w:t>
       </w:r>
       <w:proofErr w:type="gramStart"/>
@@ -17990,7 +17970,6 @@
           <w:sz w:val="18"/>
           <w:szCs w:val="18"/>
         </w:rPr>
-        <w:lastRenderedPageBreak/>
         <w:t xml:space="preserve">  </w:t>
       </w:r>
       <w:proofErr w:type="gramStart"/>
@@ -18981,11 +18960,6 @@
     </w:p>
     <w:p/>
     <w:p>
-      <w:r>
-        <w:br w:type="page"/>
-      </w:r>
-    </w:p>
-    <w:p>
       <w:pPr>
         <w:pStyle w:val="Title"/>
         <w:rPr>
@@ -18998,287 +18972,316 @@
           <w:sz w:val="28"/>
           <w:szCs w:val="28"/>
         </w:rPr>
-        <w:lastRenderedPageBreak/>
-        <w:t>Tomcat Documentation</w:t>
-      </w:r>
-    </w:p>
-    <w:p>
-      <w:r>
-        <w:t>Package: tomcat7</w:t>
-      </w:r>
-    </w:p>
-    <w:p>
-      <w:r>
-        <w:t>Priority: optional</w:t>
-      </w:r>
-    </w:p>
-    <w:p>
-      <w:r>
-        <w:t>Section: java</w:t>
-      </w:r>
-    </w:p>
-    <w:p>
-      <w:r>
-        <w:t>Installed-Size: 365</w:t>
-      </w:r>
-    </w:p>
-    <w:p>
-      <w:r>
-        <w:t>Maintainer: Ubuntu Developers &lt;ubuntu-devel-discuss@lists.ubuntu.com&gt;</w:t>
-      </w:r>
-    </w:p>
-    <w:p>
-      <w:r>
-        <w:t xml:space="preserve">Original-Maintainer: </w:t>
-      </w:r>
-      <w:proofErr w:type="spellStart"/>
-      <w:r>
-        <w:t>Debian</w:t>
-      </w:r>
-      <w:proofErr w:type="spellEnd"/>
-      <w:r>
-        <w:t xml:space="preserve"> Java Maintainers &lt;pkg-java-maintainers@lists.alioth.debian.org&gt;</w:t>
-      </w:r>
-    </w:p>
-    <w:p>
-      <w:r>
-        <w:t>Architecture: all</w:t>
-      </w:r>
-    </w:p>
-    <w:p>
-      <w:r>
-        <w:t>Version: 7.0.52-1ubuntu0.1</w:t>
-      </w:r>
-    </w:p>
-    <w:p>
-      <w:r>
-        <w:t xml:space="preserve">Depends: tomcat7-common (&gt;= 7.0.52-1ubuntu0.1), </w:t>
-      </w:r>
-      <w:proofErr w:type="spellStart"/>
-      <w:r>
-        <w:t>ucf</w:t>
-      </w:r>
-      <w:proofErr w:type="spellEnd"/>
-      <w:r>
-        <w:t xml:space="preserve">, </w:t>
-      </w:r>
-      <w:proofErr w:type="spellStart"/>
-      <w:r>
-        <w:t>adduser</w:t>
-      </w:r>
-      <w:proofErr w:type="spellEnd"/>
-      <w:r>
-        <w:t xml:space="preserve">, </w:t>
-      </w:r>
-      <w:proofErr w:type="spellStart"/>
-      <w:r>
-        <w:t>debconf</w:t>
-      </w:r>
-      <w:proofErr w:type="spellEnd"/>
-      <w:r>
-        <w:t xml:space="preserve"> (&gt;= 0.5) | debconf-2.0</w:t>
-      </w:r>
-    </w:p>
-    <w:p>
-      <w:r>
-        <w:t xml:space="preserve">Recommends: </w:t>
-      </w:r>
-      <w:proofErr w:type="spellStart"/>
-      <w:r>
-        <w:t>authbind</w:t>
-      </w:r>
-      <w:proofErr w:type="spellEnd"/>
-    </w:p>
-    <w:p>
-      <w:r>
-        <w:t xml:space="preserve">Suggests: tomcat7-docs (&gt;= 7.0.52-1ubuntu0.1), tomcat7-admin (&gt;= 7.0.52-1ubuntu0.1), tomcat7-examples (&gt;= 7.0.52-1ubuntu0.1), tomcat7-user (&gt;= 7.0.52-1ubuntu0.1), </w:t>
-      </w:r>
-      <w:proofErr w:type="gramStart"/>
-      <w:r>
-        <w:t>libtcnative-1</w:t>
-      </w:r>
-      <w:proofErr w:type="gramEnd"/>
-      <w:r>
-        <w:t xml:space="preserve"> (&gt;= 1.1.24)</w:t>
-      </w:r>
-    </w:p>
-    <w:p>
-      <w:r>
-        <w:t>Filename: pool/main/t/tomcat7/tomcat7_7.0.52-1ubuntu0.1_all.deb</w:t>
-      </w:r>
-    </w:p>
-    <w:p>
-      <w:r>
-        <w:t>Size: 35626</w:t>
-      </w:r>
-    </w:p>
-    <w:p>
-      <w:r>
-        <w:t>MD5sum: 19871b7c7ea2a21d8e6cd9b361a2a37d</w:t>
-      </w:r>
-    </w:p>
-    <w:p>
-      <w:r>
-        <w:t>SHA1: 4e588b461a675812ea6f0e27111422a1ee0ed8bc</w:t>
-      </w:r>
-    </w:p>
-    <w:p>
-      <w:r>
-        <w:t>SHA256: 91eb6f72a5732b3fde8b2125b284caed2366b37f07d04fcd0aebfb19940ea551</w:t>
-      </w:r>
-    </w:p>
-    <w:p>
-      <w:r>
-        <w:t>Description-en: Servlet and JSP engine</w:t>
-      </w:r>
-    </w:p>
-    <w:p>
-      <w:r>
-        <w:t xml:space="preserve"> Apache Tomcat implements the Java Servlet and the </w:t>
-      </w:r>
-      <w:proofErr w:type="spellStart"/>
-      <w:r>
-        <w:t>JavaServer</w:t>
-      </w:r>
-      <w:proofErr w:type="spellEnd"/>
-      <w:r>
-        <w:t xml:space="preserve"> Pages (JSP)</w:t>
-      </w:r>
-    </w:p>
-    <w:p>
-      <w:r>
-        <w:t xml:space="preserve"> </w:t>
-      </w:r>
-      <w:proofErr w:type="gramStart"/>
-      <w:r>
-        <w:t>specifications</w:t>
-      </w:r>
-      <w:proofErr w:type="gramEnd"/>
-      <w:r>
-        <w:t xml:space="preserve"> from Sun Microsystems, and provides a "pure Java" HTTP web</w:t>
-      </w:r>
-    </w:p>
-    <w:p>
-      <w:r>
-        <w:t xml:space="preserve"> </w:t>
-      </w:r>
-      <w:proofErr w:type="gramStart"/>
-      <w:r>
-        <w:t>server</w:t>
-      </w:r>
-      <w:proofErr w:type="gramEnd"/>
-      <w:r>
-        <w:t xml:space="preserve"> environment for Java code to run.</w:t>
-      </w:r>
-    </w:p>
-    <w:p>
-      <w:r>
-        <w:t xml:space="preserve"> .</w:t>
-      </w:r>
-    </w:p>
-    <w:p>
-      <w:r>
-        <w:t xml:space="preserve"> This package contains only the startup scripts for the system-wide daemon.</w:t>
-      </w:r>
-    </w:p>
-    <w:p>
-      <w:r>
-        <w:t xml:space="preserve"> No documentation or web applications are included here, please install</w:t>
-      </w:r>
-    </w:p>
-    <w:p>
-      <w:r>
-        <w:t xml:space="preserve"> </w:t>
-      </w:r>
-      <w:proofErr w:type="gramStart"/>
-      <w:r>
-        <w:t>the</w:t>
-      </w:r>
-      <w:proofErr w:type="gramEnd"/>
-      <w:r>
-        <w:t xml:space="preserve"> tomcat7-docs and tomcat7-examples packages if you want them.</w:t>
-      </w:r>
-    </w:p>
-    <w:p>
-      <w:r>
-        <w:t xml:space="preserve"> Install the </w:t>
-      </w:r>
-      <w:proofErr w:type="spellStart"/>
-      <w:r>
-        <w:t>authbind</w:t>
-      </w:r>
-      <w:proofErr w:type="spellEnd"/>
-      <w:r>
-        <w:t xml:space="preserve"> package if you need to use Tomcat on ports 1-1023.</w:t>
-      </w:r>
-    </w:p>
-    <w:p>
-      <w:r>
-        <w:t xml:space="preserve"> Install tomcat7-user instead of this package if you don't want Tomcat to</w:t>
-      </w:r>
-    </w:p>
-    <w:p>
-      <w:r>
-        <w:t xml:space="preserve"> </w:t>
-      </w:r>
-      <w:proofErr w:type="gramStart"/>
-      <w:r>
-        <w:t>start</w:t>
-      </w:r>
-      <w:proofErr w:type="gramEnd"/>
-      <w:r>
-        <w:t xml:space="preserve"> as a service.</w:t>
-      </w:r>
-    </w:p>
-    <w:p>
-      <w:r>
-        <w:t>Description-md5: 71d2a54f759941814ab4cf7873094b26</w:t>
-      </w:r>
-    </w:p>
-    <w:p>
-      <w:r>
-        <w:t>Homepage: http://tomcat.apache.org</w:t>
-      </w:r>
-    </w:p>
-    <w:p>
-      <w:r>
-        <w:t>Bugs: https://bugs.launchpad.net/ubuntu/+filebug</w:t>
-      </w:r>
-    </w:p>
-    <w:p>
-      <w:r>
-        <w:t>Origin: Ubuntu</w:t>
-      </w:r>
-    </w:p>
-    <w:p>
-      <w:r>
-        <w:t>Supported: 5y</w:t>
-      </w:r>
-    </w:p>
-    <w:p>
-      <w:r>
-        <w:t>Task: tomcat-server</w:t>
-      </w:r>
-    </w:p>
-    <w:p>
-      <w:r>
-        <w:br w:type="page"/>
-      </w:r>
-    </w:p>
-    <w:p>
-      <w:pPr>
-        <w:pStyle w:val="Title"/>
+        <w:t xml:space="preserve">Python </w:t>
+      </w:r>
+      <w:r>
         <w:rPr>
           <w:sz w:val="28"/>
           <w:szCs w:val="28"/>
         </w:rPr>
-      </w:pPr>
-      <w:r>
+        <w:t>Patches</w:t>
+      </w:r>
+    </w:p>
+    <w:p>
+      <w:r>
+        <w:t>None needed</w:t>
+      </w:r>
+      <w:r>
+        <w:br w:type="page"/>
+      </w:r>
+    </w:p>
+    <w:p>
+      <w:pPr>
+        <w:pStyle w:val="Title"/>
         <w:rPr>
           <w:sz w:val="28"/>
           <w:szCs w:val="28"/>
         </w:rPr>
-        <w:lastRenderedPageBreak/>
+      </w:pPr>
+      <w:r>
+        <w:rPr>
+          <w:sz w:val="28"/>
+          <w:szCs w:val="28"/>
+        </w:rPr>
+        <w:t>Tomcat Documentation</w:t>
+      </w:r>
+    </w:p>
+    <w:p>
+      <w:r>
+        <w:t>Package: tomcat7</w:t>
+      </w:r>
+    </w:p>
+    <w:p>
+      <w:r>
+        <w:t>Priority: optional</w:t>
+      </w:r>
+    </w:p>
+    <w:p>
+      <w:r>
+        <w:t>Section: java</w:t>
+      </w:r>
+    </w:p>
+    <w:p>
+      <w:r>
+        <w:t>Installed-Size: 365</w:t>
+      </w:r>
+    </w:p>
+    <w:p>
+      <w:r>
+        <w:t>Maintainer: Ubuntu Developers &lt;ubuntu-devel-discuss@lists.ubuntu.com&gt;</w:t>
+      </w:r>
+    </w:p>
+    <w:p>
+      <w:r>
+        <w:t xml:space="preserve">Original-Maintainer: </w:t>
+      </w:r>
+      <w:proofErr w:type="spellStart"/>
+      <w:r>
+        <w:t>Debian</w:t>
+      </w:r>
+      <w:proofErr w:type="spellEnd"/>
+      <w:r>
+        <w:t xml:space="preserve"> Java Maintainers &lt;pkg-java-maintainers@lists.alioth.debian.org&gt;</w:t>
+      </w:r>
+    </w:p>
+    <w:p>
+      <w:r>
+        <w:t>Architecture: all</w:t>
+      </w:r>
+    </w:p>
+    <w:p>
+      <w:r>
+        <w:t>Version: 7.0.52-1ubuntu0.1</w:t>
+      </w:r>
+    </w:p>
+    <w:p>
+      <w:r>
+        <w:t xml:space="preserve">Depends: tomcat7-common (&gt;= 7.0.52-1ubuntu0.1), </w:t>
+      </w:r>
+      <w:proofErr w:type="spellStart"/>
+      <w:r>
+        <w:t>ucf</w:t>
+      </w:r>
+      <w:proofErr w:type="spellEnd"/>
+      <w:r>
+        <w:t xml:space="preserve">, </w:t>
+      </w:r>
+      <w:proofErr w:type="spellStart"/>
+      <w:r>
+        <w:t>adduser</w:t>
+      </w:r>
+      <w:proofErr w:type="spellEnd"/>
+      <w:r>
+        <w:t xml:space="preserve">, </w:t>
+      </w:r>
+      <w:proofErr w:type="spellStart"/>
+      <w:r>
+        <w:t>debconf</w:t>
+      </w:r>
+      <w:proofErr w:type="spellEnd"/>
+      <w:r>
+        <w:t xml:space="preserve"> (&gt;= 0.5) | debconf-2.0</w:t>
+      </w:r>
+    </w:p>
+    <w:p>
+      <w:r>
+        <w:t xml:space="preserve">Recommends: </w:t>
+      </w:r>
+      <w:proofErr w:type="spellStart"/>
+      <w:r>
+        <w:t>authbind</w:t>
+      </w:r>
+      <w:proofErr w:type="spellEnd"/>
+    </w:p>
+    <w:p>
+      <w:r>
+        <w:t xml:space="preserve">Suggests: tomcat7-docs (&gt;= 7.0.52-1ubuntu0.1), tomcat7-admin (&gt;= 7.0.52-1ubuntu0.1), tomcat7-examples (&gt;= 7.0.52-1ubuntu0.1), tomcat7-user (&gt;= 7.0.52-1ubuntu0.1), </w:t>
+      </w:r>
+      <w:proofErr w:type="gramStart"/>
+      <w:r>
+        <w:t>libtcnative-1</w:t>
+      </w:r>
+      <w:proofErr w:type="gramEnd"/>
+      <w:r>
+        <w:t xml:space="preserve"> (&gt;= 1.1.24)</w:t>
+      </w:r>
+    </w:p>
+    <w:p>
+      <w:r>
+        <w:t>Filename: pool/main/t/tomcat7/tomcat7_7.0.52-1ubuntu0.1_all.deb</w:t>
+      </w:r>
+    </w:p>
+    <w:p>
+      <w:r>
+        <w:t>Size: 35626</w:t>
+      </w:r>
+    </w:p>
+    <w:p>
+      <w:r>
+        <w:t>MD5sum: 19871b7c7ea2a21d8e6cd9b361a2a37d</w:t>
+      </w:r>
+    </w:p>
+    <w:p>
+      <w:r>
+        <w:t>SHA1: 4e588b461a675812ea6f0e27111422a1ee0ed8bc</w:t>
+      </w:r>
+    </w:p>
+    <w:p>
+      <w:r>
+        <w:t>SHA256: 91eb6f72a5732b3fde8b2125b284caed2366b37f07d04fcd0aebfb19940ea551</w:t>
+      </w:r>
+    </w:p>
+    <w:p>
+      <w:r>
+        <w:t>Description-en: Servlet and JSP engine</w:t>
+      </w:r>
+    </w:p>
+    <w:p>
+      <w:r>
+        <w:t xml:space="preserve"> Apache Tomcat implements the Java Servlet and the </w:t>
+      </w:r>
+      <w:proofErr w:type="spellStart"/>
+      <w:r>
+        <w:t>JavaServer</w:t>
+      </w:r>
+      <w:proofErr w:type="spellEnd"/>
+      <w:r>
+        <w:t xml:space="preserve"> Pages (JSP)</w:t>
+      </w:r>
+    </w:p>
+    <w:p>
+      <w:r>
+        <w:t xml:space="preserve"> </w:t>
+      </w:r>
+      <w:proofErr w:type="gramStart"/>
+      <w:r>
+        <w:t>specifications</w:t>
+      </w:r>
+      <w:proofErr w:type="gramEnd"/>
+      <w:r>
+        <w:t xml:space="preserve"> from Sun Microsystems, and provides a "pure Java" HTTP web</w:t>
+      </w:r>
+    </w:p>
+    <w:p>
+      <w:r>
+        <w:t xml:space="preserve"> </w:t>
+      </w:r>
+      <w:proofErr w:type="gramStart"/>
+      <w:r>
+        <w:t>server</w:t>
+      </w:r>
+      <w:proofErr w:type="gramEnd"/>
+      <w:r>
+        <w:t xml:space="preserve"> environment for Java code to run.</w:t>
+      </w:r>
+    </w:p>
+    <w:p>
+      <w:r>
+        <w:t xml:space="preserve"> .</w:t>
+      </w:r>
+    </w:p>
+    <w:p>
+      <w:r>
+        <w:t xml:space="preserve"> This package contains only the startup scripts for the system-wide daemon.</w:t>
+      </w:r>
+    </w:p>
+    <w:p>
+      <w:r>
+        <w:t xml:space="preserve"> No documentation or web applications are included here, please install</w:t>
+      </w:r>
+    </w:p>
+    <w:p>
+      <w:r>
+        <w:t xml:space="preserve"> </w:t>
+      </w:r>
+      <w:proofErr w:type="gramStart"/>
+      <w:r>
+        <w:t>the</w:t>
+      </w:r>
+      <w:proofErr w:type="gramEnd"/>
+      <w:r>
+        <w:t xml:space="preserve"> tomcat7-docs and tomcat7-examples packages if you want them.</w:t>
+      </w:r>
+    </w:p>
+    <w:p>
+      <w:r>
+        <w:t xml:space="preserve"> Install the </w:t>
+      </w:r>
+      <w:proofErr w:type="spellStart"/>
+      <w:r>
+        <w:t>authbind</w:t>
+      </w:r>
+      <w:proofErr w:type="spellEnd"/>
+      <w:r>
+        <w:t xml:space="preserve"> package if you need to use Tomcat on ports 1-1023.</w:t>
+      </w:r>
+    </w:p>
+    <w:p>
+      <w:r>
+        <w:t xml:space="preserve"> Install tomcat7-user instead of this package if you don't want Tomcat to</w:t>
+      </w:r>
+    </w:p>
+    <w:p>
+      <w:r>
+        <w:t xml:space="preserve"> </w:t>
+      </w:r>
+      <w:proofErr w:type="gramStart"/>
+      <w:r>
+        <w:t>start</w:t>
+      </w:r>
+      <w:proofErr w:type="gramEnd"/>
+      <w:r>
+        <w:t xml:space="preserve"> as a service.</w:t>
+      </w:r>
+    </w:p>
+    <w:p>
+      <w:r>
+        <w:t>Description-md5: 71d2a54f759941814ab4cf7873094b26</w:t>
+      </w:r>
+    </w:p>
+    <w:p>
+      <w:r>
+        <w:t>Homepage: http://tomcat.apache.org</w:t>
+      </w:r>
+    </w:p>
+    <w:p>
+      <w:r>
+        <w:t>Bugs: https://bugs.launchpad.net/ubuntu/+filebug</w:t>
+      </w:r>
+    </w:p>
+    <w:p>
+      <w:r>
+        <w:t>Origin: Ubuntu</w:t>
+      </w:r>
+    </w:p>
+    <w:p>
+      <w:r>
+        <w:t>Supported: 5y</w:t>
+      </w:r>
+    </w:p>
+    <w:p>
+      <w:r>
+        <w:t>Task: tomcat-server</w:t>
+      </w:r>
+    </w:p>
+    <w:p>
+      <w:r>
+        <w:br w:type="page"/>
+      </w:r>
+    </w:p>
+    <w:p>
+      <w:pPr>
+        <w:pStyle w:val="Title"/>
+        <w:rPr>
+          <w:sz w:val="28"/>
+          <w:szCs w:val="28"/>
+        </w:rPr>
+      </w:pPr>
+      <w:r>
+        <w:rPr>
+          <w:sz w:val="28"/>
+          <w:szCs w:val="28"/>
+        </w:rPr>
         <w:t>Tomcat Dependencies</w:t>
       </w:r>
     </w:p>
@@ -19454,11 +19457,7 @@
       </w:r>
       <w:proofErr w:type="spellEnd"/>
       <w:r>
-        <w:t xml:space="preserve"> (18 0.5) debconf-2.0 (0 (null)) tomcat7-docs (2 7.0.52-1ubuntu0.1) tomcat7-admin (2 7.0.52-1ubuntu0.1) tomcat7-examples (2 7.0.52-</w:t>
-      </w:r>
-      <w:r>
-        <w:lastRenderedPageBreak/>
-        <w:t xml:space="preserve">1ubuntu0.1) tomcat7-user (2 7.0.52-1ubuntu0.1) libtcnative-1 (2 1.1.24) </w:t>
+        <w:t xml:space="preserve"> (18 0.5) debconf-2.0 (0 (null)) tomcat7-docs (2 7.0.52-1ubuntu0.1) tomcat7-admin (2 7.0.52-1ubuntu0.1) tomcat7-examples (2 7.0.52-1ubuntu0.1) tomcat7-user (2 7.0.52-1ubuntu0.1) libtcnative-1 (2 1.1.24) </w:t>
       </w:r>
       <w:proofErr w:type="spellStart"/>
       <w:r>
@@ -19654,132 +19653,258 @@
     </w:p>
     <w:p>
       <w:r>
-        <w:t xml:space="preserve"> For oth</w:t>
+        <w:t xml:space="preserve"> For other operating systems: If a servlet engine for this OS</w:t>
+      </w:r>
+    </w:p>
+    <w:p>
+      <w:r>
+        <w:t xml:space="preserve"> </w:t>
+      </w:r>
+      <w:proofErr w:type="gramStart"/>
+      <w:r>
+        <w:t>exists</w:t>
+      </w:r>
+      <w:proofErr w:type="gramEnd"/>
+      <w:r>
+        <w:t xml:space="preserve">, </w:t>
+      </w:r>
+      <w:proofErr w:type="spellStart"/>
+      <w:r>
+        <w:t>Railo</w:t>
+      </w:r>
+      <w:proofErr w:type="spellEnd"/>
+      <w:r>
+        <w:t xml:space="preserve"> will probably run on it.</w:t>
+      </w:r>
+    </w:p>
+    <w:p>
+      <w:r>
+        <w:t xml:space="preserve"> </w:t>
+      </w:r>
+    </w:p>
+    <w:p>
+      <w:r>
+        <w:t>Servlet Engine / Application server</w:t>
+      </w:r>
+    </w:p>
+    <w:p>
+      <w:r>
+        <w:t xml:space="preserve"> </w:t>
+      </w:r>
+      <w:proofErr w:type="spellStart"/>
+      <w:r>
+        <w:t>JBoss</w:t>
+      </w:r>
+      <w:proofErr w:type="spellEnd"/>
+      <w:r>
+        <w:t xml:space="preserve"> AS</w:t>
+      </w:r>
+    </w:p>
+    <w:p>
+      <w:r>
+        <w:t xml:space="preserve"> Apache Tomcat</w:t>
+      </w:r>
+    </w:p>
+    <w:p>
+      <w:r>
+        <w:t xml:space="preserve"> </w:t>
+      </w:r>
+      <w:proofErr w:type="spellStart"/>
+      <w:r>
+        <w:t>Mortbay</w:t>
+      </w:r>
+      <w:proofErr w:type="spellEnd"/>
+      <w:r>
+        <w:t xml:space="preserve"> Jetty</w:t>
+      </w:r>
+    </w:p>
+    <w:p>
+      <w:r>
+        <w:t xml:space="preserve"> </w:t>
+      </w:r>
+      <w:proofErr w:type="spellStart"/>
+      <w:r>
+        <w:t>Caucho</w:t>
+      </w:r>
+      <w:proofErr w:type="spellEnd"/>
+      <w:r>
+        <w:t xml:space="preserve"> Resin</w:t>
+      </w:r>
+    </w:p>
+    <w:p>
+      <w:r>
+        <w:t xml:space="preserve"> Glassfish</w:t>
+      </w:r>
+    </w:p>
+    <w:p>
+      <w:r>
+        <w:t xml:space="preserve"> IBM </w:t>
+      </w:r>
+      <w:proofErr w:type="spellStart"/>
+      <w:r>
+        <w:t>Websphere</w:t>
+      </w:r>
+      <w:proofErr w:type="spellEnd"/>
+      <w:r>
+        <w:t xml:space="preserve"> *)</w:t>
+      </w:r>
+    </w:p>
+    <w:p>
+      <w:r>
+        <w:t xml:space="preserve"> BEA </w:t>
+      </w:r>
+      <w:proofErr w:type="spellStart"/>
+      <w:r>
+        <w:t>Weblogic</w:t>
+      </w:r>
+      <w:proofErr w:type="spellEnd"/>
+      <w:r>
+        <w:t xml:space="preserve"> *)</w:t>
+      </w:r>
+    </w:p>
+    <w:p>
+      <w:r>
+        <w:t xml:space="preserve"> </w:t>
+      </w:r>
+      <w:proofErr w:type="spellStart"/>
+      <w:r>
+        <w:t>JRun</w:t>
+      </w:r>
+      <w:proofErr w:type="spellEnd"/>
+      <w:r>
+        <w:t xml:space="preserve"> *)</w:t>
+      </w:r>
+    </w:p>
+    <w:p/>
+    <w:p>
+      <w:pPr>
+        <w:pStyle w:val="Title"/>
+        <w:rPr>
+          <w:sz w:val="28"/>
+          <w:szCs w:val="28"/>
+        </w:rPr>
+      </w:pPr>
+      <w:proofErr w:type="spellStart"/>
+      <w:r>
+        <w:rPr>
+          <w:sz w:val="28"/>
+          <w:szCs w:val="28"/>
+        </w:rPr>
+        <w:t>Railo</w:t>
+      </w:r>
+      <w:proofErr w:type="spellEnd"/>
+      <w:r>
+        <w:rPr>
+          <w:sz w:val="28"/>
+          <w:szCs w:val="28"/>
+        </w:rPr>
+        <w:t xml:space="preserve"> Patches</w:t>
+      </w:r>
+    </w:p>
+    <w:p>
+      <w:r>
+        <w:t xml:space="preserve">Resource Used: </w:t>
+      </w:r>
+      <w:hyperlink r:id="rId6" w:history="1">
+        <w:r>
+          <w:rPr>
+            <w:rStyle w:val="Hyperlink"/>
+          </w:rPr>
+          <w:t>https://www.digitalocean.com/community/tutorials/how-to-set-up-railo-cfml-engine-with-tomcat-and-apache-on-a-debian-7-or-ubuntu-13-vps</w:t>
+        </w:r>
+      </w:hyperlink>
+    </w:p>
+    <w:p/>
+    <w:p>
+      <w:r>
+        <w:t xml:space="preserve">Appended </w:t>
+      </w:r>
+      <w:r>
+        <w:t>/opt/</w:t>
+      </w:r>
+      <w:proofErr w:type="spellStart"/>
+      <w:r>
+        <w:t>railo</w:t>
+      </w:r>
+      <w:proofErr w:type="spellEnd"/>
+      <w:r>
+        <w:t>/tomcat/</w:t>
+      </w:r>
+      <w:proofErr w:type="spellStart"/>
+      <w:r>
+        <w:t>conf</w:t>
+      </w:r>
+      <w:proofErr w:type="spellEnd"/>
+      <w:r>
+        <w:t>/server.xml</w:t>
+      </w:r>
+      <w:r>
+        <w:t xml:space="preserve"> </w:t>
+      </w:r>
+    </w:p>
+    <w:p/>
+    <w:p>
+      <w:proofErr w:type="gramStart"/>
+      <w:r>
+        <w:t>with</w:t>
+      </w:r>
+      <w:proofErr w:type="gramEnd"/>
+      <w:r>
+        <w:t xml:space="preserve"> template </w:t>
+      </w:r>
+    </w:p>
+    <w:p/>
+    <w:p>
+      <w:r>
+        <w:t>&lt;Host name="</w:t>
+      </w:r>
+      <w:proofErr w:type="spellStart"/>
+      <w:r>
+        <w:t>your_new_domain</w:t>
+      </w:r>
+      <w:proofErr w:type="spellEnd"/>
+      <w:r>
+        <w:t xml:space="preserve">" </w:t>
+      </w:r>
+      <w:proofErr w:type="spellStart"/>
+      <w:r>
+        <w:t>appBase</w:t>
+      </w:r>
+      <w:proofErr w:type="spellEnd"/>
+      <w:r>
+        <w:t>="</w:t>
+      </w:r>
+      <w:proofErr w:type="spellStart"/>
+      <w:r>
+        <w:t>webapps</w:t>
+      </w:r>
+      <w:proofErr w:type="spellEnd"/>
+      <w:r>
+        <w:t>"&gt;</w:t>
+      </w:r>
+    </w:p>
+    <w:p>
+      <w:pPr>
+        <w:ind w:firstLine="720"/>
+      </w:pPr>
+      <w:r>
+        <w:t xml:space="preserve">&lt;Context path="" </w:t>
+      </w:r>
+      <w:proofErr w:type="spellStart"/>
+      <w:r>
+        <w:t>docBase</w:t>
+      </w:r>
+      <w:proofErr w:type="spellEnd"/>
+      <w:r>
+        <w:t xml:space="preserve">="/location/to/files" /&gt; </w:t>
+      </w:r>
+    </w:p>
+    <w:p>
+      <w:r>
+        <w:t>&lt;/Host&gt;</w:t>
       </w:r>
       <w:bookmarkStart w:id="0" w:name="_GoBack"/>
       <w:bookmarkEnd w:id="0"/>
-      <w:r>
-        <w:t>er operating systems: If a servlet engine for this OS</w:t>
-      </w:r>
-    </w:p>
-    <w:p>
-      <w:r>
-        <w:t xml:space="preserve"> </w:t>
-      </w:r>
-      <w:proofErr w:type="gramStart"/>
-      <w:r>
-        <w:t>exists</w:t>
-      </w:r>
-      <w:proofErr w:type="gramEnd"/>
-      <w:r>
-        <w:t xml:space="preserve">, </w:t>
-      </w:r>
-      <w:proofErr w:type="spellStart"/>
-      <w:r>
-        <w:t>Railo</w:t>
-      </w:r>
-      <w:proofErr w:type="spellEnd"/>
-      <w:r>
-        <w:t xml:space="preserve"> will probably run on it.</w:t>
-      </w:r>
-    </w:p>
-    <w:p>
-      <w:r>
-        <w:t xml:space="preserve"> </w:t>
-      </w:r>
-    </w:p>
-    <w:p>
-      <w:r>
-        <w:t>Servlet Engine / Application server</w:t>
-      </w:r>
-    </w:p>
-    <w:p>
-      <w:r>
-        <w:t xml:space="preserve"> </w:t>
-      </w:r>
-      <w:proofErr w:type="spellStart"/>
-      <w:r>
-        <w:t>JBoss</w:t>
-      </w:r>
-      <w:proofErr w:type="spellEnd"/>
-      <w:r>
-        <w:t xml:space="preserve"> AS</w:t>
-      </w:r>
-    </w:p>
-    <w:p>
-      <w:r>
-        <w:t xml:space="preserve"> Apache Tomcat</w:t>
-      </w:r>
-    </w:p>
-    <w:p>
-      <w:r>
-        <w:t xml:space="preserve"> </w:t>
-      </w:r>
-      <w:proofErr w:type="spellStart"/>
-      <w:r>
-        <w:t>Mortbay</w:t>
-      </w:r>
-      <w:proofErr w:type="spellEnd"/>
-      <w:r>
-        <w:t xml:space="preserve"> Jetty</w:t>
-      </w:r>
-    </w:p>
-    <w:p>
-      <w:r>
-        <w:t xml:space="preserve"> </w:t>
-      </w:r>
-      <w:proofErr w:type="spellStart"/>
-      <w:r>
-        <w:t>Caucho</w:t>
-      </w:r>
-      <w:proofErr w:type="spellEnd"/>
-      <w:r>
-        <w:t xml:space="preserve"> Resin</w:t>
-      </w:r>
-    </w:p>
-    <w:p>
-      <w:r>
-        <w:t xml:space="preserve"> Glassfish</w:t>
-      </w:r>
-    </w:p>
-    <w:p>
-      <w:r>
-        <w:t xml:space="preserve"> IBM </w:t>
-      </w:r>
-      <w:proofErr w:type="spellStart"/>
-      <w:r>
-        <w:t>Websphere</w:t>
-      </w:r>
-      <w:proofErr w:type="spellEnd"/>
-      <w:r>
-        <w:t xml:space="preserve"> *)</w:t>
-      </w:r>
-    </w:p>
-    <w:p>
-      <w:r>
-        <w:t xml:space="preserve"> BEA </w:t>
-      </w:r>
-      <w:proofErr w:type="spellStart"/>
-      <w:r>
-        <w:t>Weblogic</w:t>
-      </w:r>
-      <w:proofErr w:type="spellEnd"/>
-      <w:r>
-        <w:t xml:space="preserve"> *)</w:t>
-      </w:r>
-    </w:p>
-    <w:p>
-      <w:r>
-        <w:t xml:space="preserve"> </w:t>
-      </w:r>
-      <w:proofErr w:type="spellStart"/>
-      <w:r>
-        <w:t>JRun</w:t>
-      </w:r>
-      <w:proofErr w:type="spellEnd"/>
-      <w:r>
-        <w:t xml:space="preserve"> *)</w:t>
-      </w:r>
     </w:p>
     <w:sectPr>
       <w:type w:val="continuous"/>
@@ -20064,6 +20189,17 @@
       <w:bCs/>
     </w:rPr>
   </w:style>
+  <w:style w:type="character" w:styleId="Hyperlink">
+    <w:name w:val="Hyperlink"/>
+    <w:basedOn w:val="DefaultParagraphFont"/>
+    <w:uiPriority w:val="99"/>
+    <w:unhideWhenUsed/>
+    <w:rsid w:val="00A22C2C"/>
+    <w:rPr>
+      <w:color w:val="0000FF" w:themeColor="hyperlink"/>
+      <w:u w:val="single"/>
+    </w:rPr>
+  </w:style>
 </w:styles>
 </file>
 
@@ -20337,6 +20473,17 @@
     <w:rPr>
       <w:b/>
       <w:bCs/>
+    </w:rPr>
+  </w:style>
+  <w:style w:type="character" w:styleId="Hyperlink">
+    <w:name w:val="Hyperlink"/>
+    <w:basedOn w:val="DefaultParagraphFont"/>
+    <w:uiPriority w:val="99"/>
+    <w:unhideWhenUsed/>
+    <w:rsid w:val="00A22C2C"/>
+    <w:rPr>
+      <w:color w:val="0000FF" w:themeColor="hyperlink"/>
+      <w:u w:val="single"/>
     </w:rPr>
   </w:style>
 </w:styles>
@@ -20667,7 +20814,7 @@
 </file>
 
 <file path=customXml/itemProps1.xml><?xml version="1.0" encoding="utf-8"?>
-<ds:datastoreItem xmlns:ds="http://schemas.openxmlformats.org/officeDocument/2006/customXml" ds:itemID="{47EA3627-7920-D243-A3DC-227F7C1751A1}">
+<ds:datastoreItem xmlns:ds="http://schemas.openxmlformats.org/officeDocument/2006/customXml" ds:itemID="{EA27BC01-4F1A-734A-9286-943A272D9400}">
   <ds:schemaRefs>
     <ds:schemaRef ds:uri="http://schemas.openxmlformats.org/officeDocument/2006/bibliography"/>
   </ds:schemaRefs>

</xml_diff>